<commit_message>
updated notes location and lab work for rich web
</commit_message>
<xml_diff>
--- a/RichWeb/Lab/Week4/2 - Asynchronous Programming.docx
+++ b/RichWeb/Lab/Week4/2 - Asynchronous Programming.docx
@@ -453,7 +453,15 @@
         </w:rPr>
       </w:pPr>
       <w:r>
-        <w:t>The work and submission workflow is as follows:</w:t>
+        <w:t xml:space="preserve">The work and submission workflow </w:t>
+      </w:r>
+      <w:proofErr w:type="gramStart"/>
+      <w:r>
+        <w:t>is</w:t>
+      </w:r>
+      <w:proofErr w:type="gramEnd"/>
+      <w:r>
+        <w:t xml:space="preserve"> as follows:</w:t>
       </w:r>
     </w:p>
     <w:p>
@@ -554,8 +562,6 @@
       <w:r>
         <w:t>Upload to Brightspace Lab 2 / Lab 2 - Upload</w:t>
       </w:r>
-      <w:bookmarkStart w:id="5" w:name="_GoBack"/>
-      <w:bookmarkEnd w:id="5"/>
     </w:p>
     <w:p/>
     <w:p>
@@ -592,8 +598,8 @@
           <w:rFonts w:ascii="Calibri" w:eastAsia="Calibri" w:hAnsi="Calibri" w:cs="Calibri"/>
         </w:rPr>
       </w:pPr>
-      <w:bookmarkStart w:id="6" w:name="_h9sxqmq5o9vi" w:colFirst="0" w:colLast="0"/>
-      <w:bookmarkEnd w:id="6"/>
+      <w:bookmarkStart w:id="5" w:name="_h9sxqmq5o9vi" w:colFirst="0" w:colLast="0"/>
+      <w:bookmarkEnd w:id="5"/>
       <w:r>
         <w:rPr>
           <w:rFonts w:ascii="Calibri" w:eastAsia="Calibri" w:hAnsi="Calibri" w:cs="Calibri"/>
@@ -754,8 +760,8 @@
           <w:rFonts w:ascii="Calibri" w:eastAsia="Calibri" w:hAnsi="Calibri" w:cs="Calibri"/>
         </w:rPr>
       </w:pPr>
-      <w:bookmarkStart w:id="7" w:name="_v8788f2d5lq9" w:colFirst="0" w:colLast="0"/>
-      <w:bookmarkEnd w:id="7"/>
+      <w:bookmarkStart w:id="6" w:name="_v8788f2d5lq9" w:colFirst="0" w:colLast="0"/>
+      <w:bookmarkEnd w:id="6"/>
       <w:r>
         <w:rPr>
           <w:rFonts w:ascii="Calibri" w:eastAsia="Calibri" w:hAnsi="Calibri" w:cs="Calibri"/>
@@ -802,7 +808,25 @@
           <w:sz w:val="24"/>
           <w:szCs w:val="24"/>
         </w:rPr>
-        <w:t xml:space="preserve"> ES6 code for the following problems using JS Bin or  your own development environment as you prefer.</w:t>
+        <w:t xml:space="preserve"> ES6 code for the following problems using JS Bin </w:t>
+      </w:r>
+      <w:proofErr w:type="gramStart"/>
+      <w:r>
+        <w:rPr>
+          <w:rFonts w:ascii="Calibri" w:eastAsia="Calibri" w:hAnsi="Calibri" w:cs="Calibri"/>
+          <w:sz w:val="24"/>
+          <w:szCs w:val="24"/>
+        </w:rPr>
+        <w:t>or  your</w:t>
+      </w:r>
+      <w:proofErr w:type="gramEnd"/>
+      <w:r>
+        <w:rPr>
+          <w:rFonts w:ascii="Calibri" w:eastAsia="Calibri" w:hAnsi="Calibri" w:cs="Calibri"/>
+          <w:sz w:val="24"/>
+          <w:szCs w:val="24"/>
+        </w:rPr>
+        <w:t xml:space="preserve"> own development environment as you prefer.</w:t>
       </w:r>
     </w:p>
     <w:p>
@@ -1367,6 +1391,150 @@
               </w:drawing>
             </w:r>
           </w:p>
+          <w:p>
+            <w:pPr>
+              <w:widowControl w:val="0"/>
+              <w:pBdr>
+                <w:top w:val="nil"/>
+                <w:left w:val="nil"/>
+                <w:bottom w:val="nil"/>
+                <w:right w:val="nil"/>
+                <w:between w:val="nil"/>
+              </w:pBdr>
+              <w:spacing w:line="240" w:lineRule="auto"/>
+              <w:rPr>
+                <w:rFonts w:ascii="Calibri" w:eastAsia="Calibri" w:hAnsi="Calibri" w:cs="Calibri"/>
+                <w:sz w:val="24"/>
+                <w:szCs w:val="24"/>
+              </w:rPr>
+            </w:pPr>
+          </w:p>
+          <w:p>
+            <w:pPr>
+              <w:widowControl w:val="0"/>
+              <w:pBdr>
+                <w:top w:val="nil"/>
+                <w:left w:val="nil"/>
+                <w:bottom w:val="nil"/>
+                <w:right w:val="nil"/>
+                <w:between w:val="nil"/>
+              </w:pBdr>
+              <w:spacing w:line="240" w:lineRule="auto"/>
+              <w:rPr>
+                <w:rFonts w:ascii="Calibri" w:eastAsia="Calibri" w:hAnsi="Calibri" w:cs="Calibri"/>
+                <w:sz w:val="24"/>
+                <w:szCs w:val="24"/>
+              </w:rPr>
+            </w:pPr>
+          </w:p>
+          <w:p>
+            <w:pPr>
+              <w:widowControl w:val="0"/>
+              <w:pBdr>
+                <w:top w:val="nil"/>
+                <w:left w:val="nil"/>
+                <w:bottom w:val="nil"/>
+                <w:right w:val="nil"/>
+                <w:between w:val="nil"/>
+              </w:pBdr>
+              <w:spacing w:line="240" w:lineRule="auto"/>
+              <w:rPr>
+                <w:rFonts w:ascii="Calibri" w:eastAsia="Calibri" w:hAnsi="Calibri" w:cs="Calibri"/>
+                <w:sz w:val="24"/>
+                <w:szCs w:val="24"/>
+              </w:rPr>
+            </w:pPr>
+          </w:p>
+          <w:p>
+            <w:pPr>
+              <w:widowControl w:val="0"/>
+              <w:pBdr>
+                <w:top w:val="nil"/>
+                <w:left w:val="nil"/>
+                <w:bottom w:val="nil"/>
+                <w:right w:val="nil"/>
+                <w:between w:val="nil"/>
+              </w:pBdr>
+              <w:spacing w:line="240" w:lineRule="auto"/>
+              <w:rPr>
+                <w:rFonts w:ascii="Calibri" w:eastAsia="Calibri" w:hAnsi="Calibri" w:cs="Calibri"/>
+                <w:sz w:val="24"/>
+                <w:szCs w:val="24"/>
+              </w:rPr>
+            </w:pPr>
+          </w:p>
+          <w:p>
+            <w:pPr>
+              <w:widowControl w:val="0"/>
+              <w:pBdr>
+                <w:top w:val="nil"/>
+                <w:left w:val="nil"/>
+                <w:bottom w:val="nil"/>
+                <w:right w:val="nil"/>
+                <w:between w:val="nil"/>
+              </w:pBdr>
+              <w:spacing w:line="240" w:lineRule="auto"/>
+              <w:rPr>
+                <w:rFonts w:ascii="Calibri" w:eastAsia="Calibri" w:hAnsi="Calibri" w:cs="Calibri"/>
+                <w:sz w:val="24"/>
+                <w:szCs w:val="24"/>
+              </w:rPr>
+            </w:pPr>
+          </w:p>
+          <w:p>
+            <w:pPr>
+              <w:widowControl w:val="0"/>
+              <w:pBdr>
+                <w:top w:val="nil"/>
+                <w:left w:val="nil"/>
+                <w:bottom w:val="nil"/>
+                <w:right w:val="nil"/>
+                <w:between w:val="nil"/>
+              </w:pBdr>
+              <w:spacing w:line="240" w:lineRule="auto"/>
+              <w:rPr>
+                <w:rFonts w:ascii="Calibri" w:eastAsia="Calibri" w:hAnsi="Calibri" w:cs="Calibri"/>
+                <w:sz w:val="24"/>
+                <w:szCs w:val="24"/>
+              </w:rPr>
+            </w:pPr>
+          </w:p>
+          <w:p>
+            <w:pPr>
+              <w:widowControl w:val="0"/>
+              <w:pBdr>
+                <w:top w:val="nil"/>
+                <w:left w:val="nil"/>
+                <w:bottom w:val="nil"/>
+                <w:right w:val="nil"/>
+                <w:between w:val="nil"/>
+              </w:pBdr>
+              <w:spacing w:line="240" w:lineRule="auto"/>
+              <w:rPr>
+                <w:rFonts w:ascii="Calibri" w:eastAsia="Calibri" w:hAnsi="Calibri" w:cs="Calibri"/>
+                <w:sz w:val="24"/>
+                <w:szCs w:val="24"/>
+              </w:rPr>
+            </w:pPr>
+          </w:p>
+          <w:p>
+            <w:pPr>
+              <w:widowControl w:val="0"/>
+              <w:pBdr>
+                <w:top w:val="nil"/>
+                <w:left w:val="nil"/>
+                <w:bottom w:val="nil"/>
+                <w:right w:val="nil"/>
+                <w:between w:val="nil"/>
+              </w:pBdr>
+              <w:spacing w:line="240" w:lineRule="auto"/>
+              <w:rPr>
+                <w:rFonts w:ascii="Calibri" w:eastAsia="Calibri" w:hAnsi="Calibri" w:cs="Calibri"/>
+                <w:sz w:val="24"/>
+                <w:szCs w:val="24"/>
+              </w:rPr>
+            </w:pPr>
+          </w:p>
         </w:tc>
         <w:tc>
           <w:tcPr>
@@ -1477,6 +1645,7 @@
                 <w:sz w:val="24"/>
                 <w:szCs w:val="24"/>
               </w:rPr>
+              <w:lastRenderedPageBreak/>
               <w:t>2</w:t>
             </w:r>
           </w:p>
@@ -1677,27 +1846,7 @@
                   <w:szCs w:val="24"/>
                   <w:u w:val="single"/>
                 </w:rPr>
-                <w:t>http://jsonplaceholder.typi</w:t>
-              </w:r>
-              <w:r>
-                <w:rPr>
-                  <w:rFonts w:ascii="Calibri" w:eastAsia="Calibri" w:hAnsi="Calibri" w:cs="Calibri"/>
-                  <w:color w:val="1155CC"/>
-                  <w:sz w:val="24"/>
-                  <w:szCs w:val="24"/>
-                  <w:u w:val="single"/>
-                </w:rPr>
-                <w:t>c</w:t>
-              </w:r>
-              <w:r>
-                <w:rPr>
-                  <w:rFonts w:ascii="Calibri" w:eastAsia="Calibri" w:hAnsi="Calibri" w:cs="Calibri"/>
-                  <w:color w:val="1155CC"/>
-                  <w:sz w:val="24"/>
-                  <w:szCs w:val="24"/>
-                  <w:u w:val="single"/>
-                </w:rPr>
-                <w:t>ode.com</w:t>
+                <w:t>http://jsonplaceholder.typicode.com</w:t>
               </w:r>
             </w:hyperlink>
           </w:p>
@@ -1777,7 +1926,25 @@
                 <w:sz w:val="24"/>
                 <w:szCs w:val="24"/>
               </w:rPr>
-              <w:t xml:space="preserve"> this FP style with  functions such as map, reduce, filter, </w:t>
+              <w:t xml:space="preserve"> this FP style </w:t>
+            </w:r>
+            <w:proofErr w:type="gramStart"/>
+            <w:r>
+              <w:rPr>
+                <w:rFonts w:ascii="Calibri" w:eastAsia="Calibri" w:hAnsi="Calibri" w:cs="Calibri"/>
+                <w:sz w:val="24"/>
+                <w:szCs w:val="24"/>
+              </w:rPr>
+              <w:t>with  functions</w:t>
+            </w:r>
+            <w:proofErr w:type="gramEnd"/>
+            <w:r>
+              <w:rPr>
+                <w:rFonts w:ascii="Calibri" w:eastAsia="Calibri" w:hAnsi="Calibri" w:cs="Calibri"/>
+                <w:sz w:val="24"/>
+                <w:szCs w:val="24"/>
+              </w:rPr>
+              <w:t xml:space="preserve"> such as map, reduce, filter, </w:t>
             </w:r>
             <w:proofErr w:type="spellStart"/>
             <w:r>
@@ -1849,6 +2016,7 @@
               </w:rPr>
               <w:t xml:space="preserve">For each answer, use </w:t>
             </w:r>
+            <w:proofErr w:type="gramStart"/>
             <w:r>
               <w:rPr>
                 <w:rFonts w:ascii="Consolas" w:eastAsia="Consolas" w:hAnsi="Consolas" w:cs="Consolas"/>
@@ -1856,7 +2024,17 @@
                 <w:sz w:val="24"/>
                 <w:szCs w:val="24"/>
               </w:rPr>
-              <w:t>console.log()</w:t>
+              <w:t>console.log(</w:t>
+            </w:r>
+            <w:proofErr w:type="gramEnd"/>
+            <w:r>
+              <w:rPr>
+                <w:rFonts w:ascii="Consolas" w:eastAsia="Consolas" w:hAnsi="Consolas" w:cs="Consolas"/>
+                <w:b/>
+                <w:sz w:val="24"/>
+                <w:szCs w:val="24"/>
+              </w:rPr>
+              <w:t>)</w:t>
             </w:r>
             <w:r>
               <w:rPr>
@@ -1905,7 +2083,25 @@
                 <w:sz w:val="24"/>
                 <w:szCs w:val="24"/>
               </w:rPr>
-              <w:t xml:space="preserve">List all of the </w:t>
+              <w:t xml:space="preserve">List </w:t>
+            </w:r>
+            <w:proofErr w:type="gramStart"/>
+            <w:r>
+              <w:rPr>
+                <w:rFonts w:ascii="Calibri" w:eastAsia="Calibri" w:hAnsi="Calibri" w:cs="Calibri"/>
+                <w:sz w:val="24"/>
+                <w:szCs w:val="24"/>
+              </w:rPr>
+              <w:t>all of</w:t>
+            </w:r>
+            <w:proofErr w:type="gramEnd"/>
+            <w:r>
+              <w:rPr>
+                <w:rFonts w:ascii="Calibri" w:eastAsia="Calibri" w:hAnsi="Calibri" w:cs="Calibri"/>
+                <w:sz w:val="24"/>
+                <w:szCs w:val="24"/>
+              </w:rPr>
+              <w:t xml:space="preserve"> the </w:t>
             </w:r>
             <w:r>
               <w:rPr>
@@ -1946,7 +2142,25 @@
                 <w:sz w:val="24"/>
                 <w:szCs w:val="24"/>
               </w:rPr>
-              <w:t xml:space="preserve">Show a word frequency map for all of the body contents of the </w:t>
+              <w:t xml:space="preserve">Show a word frequency map for </w:t>
+            </w:r>
+            <w:proofErr w:type="gramStart"/>
+            <w:r>
+              <w:rPr>
+                <w:rFonts w:ascii="Calibri" w:eastAsia="Calibri" w:hAnsi="Calibri" w:cs="Calibri"/>
+                <w:sz w:val="24"/>
+                <w:szCs w:val="24"/>
+              </w:rPr>
+              <w:t>all of</w:t>
+            </w:r>
+            <w:proofErr w:type="gramEnd"/>
+            <w:r>
+              <w:rPr>
+                <w:rFonts w:ascii="Calibri" w:eastAsia="Calibri" w:hAnsi="Calibri" w:cs="Calibri"/>
+                <w:sz w:val="24"/>
+                <w:szCs w:val="24"/>
+              </w:rPr>
+              <w:t xml:space="preserve"> the body contents of the </w:t>
             </w:r>
             <w:r>
               <w:rPr>
@@ -1958,6 +2172,253 @@
               </w:rPr>
               <w:t>posts</w:t>
             </w:r>
+          </w:p>
+          <w:p>
+            <w:pPr>
+              <w:widowControl w:val="0"/>
+              <w:spacing w:line="240" w:lineRule="auto"/>
+              <w:rPr>
+                <w:rFonts w:ascii="Calibri" w:eastAsia="Calibri" w:hAnsi="Calibri" w:cs="Calibri"/>
+                <w:b/>
+                <w:bCs/>
+                <w:sz w:val="24"/>
+                <w:szCs w:val="24"/>
+              </w:rPr>
+            </w:pPr>
+          </w:p>
+          <w:p>
+            <w:pPr>
+              <w:widowControl w:val="0"/>
+              <w:spacing w:line="240" w:lineRule="auto"/>
+              <w:rPr>
+                <w:rFonts w:ascii="Calibri" w:eastAsia="Calibri" w:hAnsi="Calibri" w:cs="Calibri"/>
+                <w:b/>
+                <w:bCs/>
+                <w:sz w:val="24"/>
+                <w:szCs w:val="24"/>
+              </w:rPr>
+            </w:pPr>
+          </w:p>
+          <w:p>
+            <w:pPr>
+              <w:widowControl w:val="0"/>
+              <w:spacing w:line="240" w:lineRule="auto"/>
+              <w:rPr>
+                <w:rFonts w:ascii="Calibri" w:eastAsia="Calibri" w:hAnsi="Calibri" w:cs="Calibri"/>
+                <w:b/>
+                <w:bCs/>
+                <w:sz w:val="24"/>
+                <w:szCs w:val="24"/>
+              </w:rPr>
+            </w:pPr>
+          </w:p>
+          <w:p>
+            <w:pPr>
+              <w:widowControl w:val="0"/>
+              <w:spacing w:line="240" w:lineRule="auto"/>
+              <w:rPr>
+                <w:rFonts w:ascii="Calibri" w:eastAsia="Calibri" w:hAnsi="Calibri" w:cs="Calibri"/>
+                <w:b/>
+                <w:bCs/>
+                <w:sz w:val="24"/>
+                <w:szCs w:val="24"/>
+              </w:rPr>
+            </w:pPr>
+            <w:bookmarkStart w:id="7" w:name="_GoBack"/>
+            <w:bookmarkEnd w:id="7"/>
+          </w:p>
+          <w:p>
+            <w:pPr>
+              <w:widowControl w:val="0"/>
+              <w:spacing w:line="240" w:lineRule="auto"/>
+              <w:rPr>
+                <w:rFonts w:ascii="Calibri" w:eastAsia="Calibri" w:hAnsi="Calibri" w:cs="Calibri"/>
+                <w:b/>
+                <w:bCs/>
+                <w:sz w:val="24"/>
+                <w:szCs w:val="24"/>
+              </w:rPr>
+            </w:pPr>
+          </w:p>
+          <w:p>
+            <w:pPr>
+              <w:widowControl w:val="0"/>
+              <w:spacing w:line="240" w:lineRule="auto"/>
+              <w:rPr>
+                <w:rFonts w:ascii="Calibri" w:eastAsia="Calibri" w:hAnsi="Calibri" w:cs="Calibri"/>
+                <w:b/>
+                <w:bCs/>
+                <w:sz w:val="24"/>
+                <w:szCs w:val="24"/>
+              </w:rPr>
+            </w:pPr>
+          </w:p>
+          <w:p>
+            <w:pPr>
+              <w:widowControl w:val="0"/>
+              <w:spacing w:line="240" w:lineRule="auto"/>
+              <w:rPr>
+                <w:rFonts w:ascii="Calibri" w:eastAsia="Calibri" w:hAnsi="Calibri" w:cs="Calibri"/>
+                <w:b/>
+                <w:bCs/>
+                <w:sz w:val="24"/>
+                <w:szCs w:val="24"/>
+              </w:rPr>
+            </w:pPr>
+          </w:p>
+          <w:p>
+            <w:pPr>
+              <w:widowControl w:val="0"/>
+              <w:spacing w:line="240" w:lineRule="auto"/>
+              <w:rPr>
+                <w:rFonts w:ascii="Calibri" w:eastAsia="Calibri" w:hAnsi="Calibri" w:cs="Calibri"/>
+                <w:b/>
+                <w:bCs/>
+                <w:sz w:val="24"/>
+                <w:szCs w:val="24"/>
+              </w:rPr>
+            </w:pPr>
+          </w:p>
+          <w:p>
+            <w:pPr>
+              <w:widowControl w:val="0"/>
+              <w:spacing w:line="240" w:lineRule="auto"/>
+              <w:rPr>
+                <w:rFonts w:ascii="Calibri" w:eastAsia="Calibri" w:hAnsi="Calibri" w:cs="Calibri"/>
+                <w:b/>
+                <w:bCs/>
+                <w:sz w:val="24"/>
+                <w:szCs w:val="24"/>
+              </w:rPr>
+            </w:pPr>
+          </w:p>
+          <w:p>
+            <w:pPr>
+              <w:widowControl w:val="0"/>
+              <w:spacing w:line="240" w:lineRule="auto"/>
+              <w:rPr>
+                <w:rFonts w:ascii="Calibri" w:eastAsia="Calibri" w:hAnsi="Calibri" w:cs="Calibri"/>
+                <w:b/>
+                <w:bCs/>
+                <w:sz w:val="24"/>
+                <w:szCs w:val="24"/>
+              </w:rPr>
+            </w:pPr>
+          </w:p>
+          <w:p>
+            <w:pPr>
+              <w:widowControl w:val="0"/>
+              <w:spacing w:line="240" w:lineRule="auto"/>
+              <w:rPr>
+                <w:rFonts w:ascii="Calibri" w:eastAsia="Calibri" w:hAnsi="Calibri" w:cs="Calibri"/>
+                <w:b/>
+                <w:bCs/>
+                <w:sz w:val="24"/>
+                <w:szCs w:val="24"/>
+              </w:rPr>
+            </w:pPr>
+          </w:p>
+          <w:p>
+            <w:pPr>
+              <w:widowControl w:val="0"/>
+              <w:spacing w:line="240" w:lineRule="auto"/>
+              <w:rPr>
+                <w:rFonts w:ascii="Calibri" w:eastAsia="Calibri" w:hAnsi="Calibri" w:cs="Calibri"/>
+                <w:b/>
+                <w:bCs/>
+                <w:sz w:val="24"/>
+                <w:szCs w:val="24"/>
+              </w:rPr>
+            </w:pPr>
+          </w:p>
+          <w:p>
+            <w:pPr>
+              <w:widowControl w:val="0"/>
+              <w:spacing w:line="240" w:lineRule="auto"/>
+              <w:rPr>
+                <w:rFonts w:ascii="Calibri" w:eastAsia="Calibri" w:hAnsi="Calibri" w:cs="Calibri"/>
+                <w:b/>
+                <w:bCs/>
+                <w:sz w:val="24"/>
+                <w:szCs w:val="24"/>
+              </w:rPr>
+            </w:pPr>
+          </w:p>
+          <w:p>
+            <w:pPr>
+              <w:widowControl w:val="0"/>
+              <w:spacing w:line="240" w:lineRule="auto"/>
+              <w:rPr>
+                <w:rFonts w:ascii="Calibri" w:eastAsia="Calibri" w:hAnsi="Calibri" w:cs="Calibri"/>
+                <w:b/>
+                <w:bCs/>
+                <w:sz w:val="24"/>
+                <w:szCs w:val="24"/>
+              </w:rPr>
+            </w:pPr>
+          </w:p>
+          <w:p>
+            <w:pPr>
+              <w:widowControl w:val="0"/>
+              <w:spacing w:line="240" w:lineRule="auto"/>
+              <w:rPr>
+                <w:rFonts w:ascii="Calibri" w:eastAsia="Calibri" w:hAnsi="Calibri" w:cs="Calibri"/>
+                <w:b/>
+                <w:bCs/>
+                <w:sz w:val="24"/>
+                <w:szCs w:val="24"/>
+              </w:rPr>
+            </w:pPr>
+          </w:p>
+          <w:p>
+            <w:pPr>
+              <w:widowControl w:val="0"/>
+              <w:spacing w:line="240" w:lineRule="auto"/>
+              <w:rPr>
+                <w:rFonts w:ascii="Calibri" w:eastAsia="Calibri" w:hAnsi="Calibri" w:cs="Calibri"/>
+                <w:b/>
+                <w:bCs/>
+                <w:sz w:val="24"/>
+                <w:szCs w:val="24"/>
+              </w:rPr>
+            </w:pPr>
+          </w:p>
+          <w:p>
+            <w:pPr>
+              <w:widowControl w:val="0"/>
+              <w:spacing w:line="240" w:lineRule="auto"/>
+              <w:rPr>
+                <w:rFonts w:ascii="Calibri" w:eastAsia="Calibri" w:hAnsi="Calibri" w:cs="Calibri"/>
+                <w:b/>
+                <w:bCs/>
+                <w:sz w:val="24"/>
+                <w:szCs w:val="24"/>
+              </w:rPr>
+            </w:pPr>
+          </w:p>
+          <w:p>
+            <w:pPr>
+              <w:widowControl w:val="0"/>
+              <w:spacing w:line="240" w:lineRule="auto"/>
+              <w:rPr>
+                <w:rFonts w:ascii="Calibri" w:eastAsia="Calibri" w:hAnsi="Calibri" w:cs="Calibri"/>
+                <w:b/>
+                <w:bCs/>
+                <w:sz w:val="24"/>
+                <w:szCs w:val="24"/>
+              </w:rPr>
+            </w:pPr>
+          </w:p>
+          <w:p>
+            <w:pPr>
+              <w:widowControl w:val="0"/>
+              <w:spacing w:line="240" w:lineRule="auto"/>
+              <w:rPr>
+                <w:rFonts w:ascii="Calibri" w:eastAsia="Calibri" w:hAnsi="Calibri" w:cs="Calibri"/>
+                <w:sz w:val="24"/>
+                <w:szCs w:val="24"/>
+              </w:rPr>
+            </w:pPr>
           </w:p>
           <w:p>
             <w:pPr>
@@ -2012,7 +2473,6 @@
                 <w:sz w:val="24"/>
                 <w:szCs w:val="24"/>
               </w:rPr>
-              <w:lastRenderedPageBreak/>
               <w:t>1</w:t>
             </w:r>
             <w:r>
@@ -2046,6 +2506,22 @@
               <w:right w:w="100" w:type="dxa"/>
             </w:tcMar>
           </w:tcPr>
+          <w:p>
+            <w:pPr>
+              <w:widowControl w:val="0"/>
+              <w:pBdr>
+                <w:top w:val="nil"/>
+                <w:left w:val="nil"/>
+                <w:bottom w:val="nil"/>
+                <w:right w:val="nil"/>
+                <w:between w:val="nil"/>
+              </w:pBdr>
+              <w:spacing w:line="240" w:lineRule="auto"/>
+              <w:rPr>
+                <w:rFonts w:ascii="Calibri" w:eastAsia="Calibri" w:hAnsi="Calibri" w:cs="Calibri"/>
+              </w:rPr>
+            </w:pPr>
+          </w:p>
           <w:p>
             <w:pPr>
               <w:widowControl w:val="0"/>
@@ -2273,7 +2749,6 @@
                 <w:sz w:val="24"/>
                 <w:szCs w:val="24"/>
               </w:rPr>
-              <w:lastRenderedPageBreak/>
               <w:t>You may use whatever style of async programming primitives you like such as callbacks, promises or streams.</w:t>
             </w:r>
           </w:p>
@@ -2502,7 +2977,6 @@
                 <w:sz w:val="24"/>
                 <w:szCs w:val="24"/>
               </w:rPr>
-              <w:lastRenderedPageBreak/>
               <w:t>5</w:t>
             </w:r>
             <w:r>
@@ -2559,7 +3033,6 @@
         <w:t xml:space="preserve"> a solution, even in part, from a colleague or from the Internet.</w:t>
       </w:r>
     </w:p>
-    <w:p/>
     <w:p>
       <w:pPr>
         <w:pBdr>
@@ -3771,7 +4244,7 @@
       </w:pPr>
     </w:pPrDefault>
   </w:docDefaults>
-  <w:latentStyles w:defLockedState="0" w:defUIPriority="99" w:defSemiHidden="0" w:defUnhideWhenUsed="0" w:defQFormat="0" w:count="377">
+  <w:latentStyles w:defLockedState="0" w:defUIPriority="99" w:defSemiHidden="0" w:defUnhideWhenUsed="0" w:defQFormat="0" w:count="375">
     <w:lsdException w:name="Normal" w:uiPriority="0" w:qFormat="1"/>
     <w:lsdException w:name="heading 1" w:uiPriority="9" w:qFormat="1"/>
     <w:lsdException w:name="heading 2" w:semiHidden="1" w:uiPriority="9" w:unhideWhenUsed="1" w:qFormat="1"/>
@@ -4147,8 +4620,6 @@
     <w:lsdException w:name="Smart Hyperlink" w:semiHidden="1" w:unhideWhenUsed="1"/>
     <w:lsdException w:name="Hashtag" w:semiHidden="1" w:unhideWhenUsed="1"/>
     <w:lsdException w:name="Unresolved Mention" w:semiHidden="1" w:unhideWhenUsed="1"/>
-    <w:lsdException w:name="Smart Link" w:semiHidden="1" w:unhideWhenUsed="1"/>
-    <w:lsdException w:name="Smart Link Error" w:semiHidden="1" w:unhideWhenUsed="1"/>
   </w:latentStyles>
   <w:style w:type="paragraph" w:default="1" w:styleId="Normal">
     <w:name w:val="Normal"/>
@@ -4402,6 +4873,36 @@
     <w:link w:val="Footer"/>
     <w:uiPriority w:val="99"/>
     <w:rsid w:val="00120FB5"/>
+  </w:style>
+  <w:style w:type="paragraph" w:styleId="BalloonText">
+    <w:name w:val="Balloon Text"/>
+    <w:basedOn w:val="Normal"/>
+    <w:link w:val="BalloonTextChar"/>
+    <w:uiPriority w:val="99"/>
+    <w:semiHidden/>
+    <w:unhideWhenUsed/>
+    <w:rsid w:val="006F2817"/>
+    <w:pPr>
+      <w:spacing w:line="240" w:lineRule="auto"/>
+    </w:pPr>
+    <w:rPr>
+      <w:rFonts w:ascii="Segoe UI" w:hAnsi="Segoe UI" w:cs="Segoe UI"/>
+      <w:sz w:val="18"/>
+      <w:szCs w:val="18"/>
+    </w:rPr>
+  </w:style>
+  <w:style w:type="character" w:customStyle="1" w:styleId="BalloonTextChar">
+    <w:name w:val="Balloon Text Char"/>
+    <w:basedOn w:val="DefaultParagraphFont"/>
+    <w:link w:val="BalloonText"/>
+    <w:uiPriority w:val="99"/>
+    <w:semiHidden/>
+    <w:rsid w:val="006F2817"/>
+    <w:rPr>
+      <w:rFonts w:ascii="Segoe UI" w:hAnsi="Segoe UI" w:cs="Segoe UI"/>
+      <w:sz w:val="18"/>
+      <w:szCs w:val="18"/>
+    </w:rPr>
   </w:style>
 </w:styles>
 </file>

</xml_diff>

<commit_message>
updated notes dir and lab work
</commit_message>
<xml_diff>
--- a/RichWeb/Lab/Week4/2 - Asynchronous Programming.docx
+++ b/RichWeb/Lab/Week4/2 - Asynchronous Programming.docx
@@ -1133,31 +1133,32 @@
             </w:r>
           </w:p>
           <w:p>
-            <w:r>
-              <w:rPr>
-                <w:rFonts w:ascii="Calibri" w:eastAsia="Calibri" w:hAnsi="Calibri" w:cs="Calibri"/>
-                <w:sz w:val="24"/>
-                <w:szCs w:val="24"/>
-              </w:rPr>
-              <w:t xml:space="preserve">Mobile - Should contain only </w:t>
-            </w:r>
-            <w:proofErr w:type="spellStart"/>
-            <w:r>
-              <w:rPr>
-                <w:rFonts w:ascii="Calibri" w:eastAsia="Calibri" w:hAnsi="Calibri" w:cs="Calibri"/>
-                <w:sz w:val="24"/>
-                <w:szCs w:val="24"/>
-              </w:rPr>
-              <w:t>Numbers.Should</w:t>
-            </w:r>
-            <w:proofErr w:type="spellEnd"/>
-            <w:r>
-              <w:rPr>
-                <w:rFonts w:ascii="Calibri" w:eastAsia="Calibri" w:hAnsi="Calibri" w:cs="Calibri"/>
-                <w:sz w:val="24"/>
-                <w:szCs w:val="24"/>
-              </w:rPr>
-              <w:t xml:space="preserve"> be equal to 10 characters in length.</w:t>
+            <w:pPr>
+              <w:rPr>
+                <w:rFonts w:ascii="Calibri" w:eastAsia="Calibri" w:hAnsi="Calibri" w:cs="Calibri"/>
+                <w:sz w:val="24"/>
+                <w:szCs w:val="24"/>
+              </w:rPr>
+            </w:pPr>
+            <w:r>
+              <w:rPr>
+                <w:rFonts w:ascii="Calibri" w:eastAsia="Calibri" w:hAnsi="Calibri" w:cs="Calibri"/>
+                <w:sz w:val="24"/>
+                <w:szCs w:val="24"/>
+              </w:rPr>
+              <w:t>Mobile - Should contain only Numbers.</w:t>
+            </w:r>
+          </w:p>
+          <w:p>
+            <w:bookmarkStart w:id="7" w:name="_GoBack"/>
+            <w:bookmarkEnd w:id="7"/>
+            <w:r>
+              <w:rPr>
+                <w:rFonts w:ascii="Calibri" w:eastAsia="Calibri" w:hAnsi="Calibri" w:cs="Calibri"/>
+                <w:sz w:val="24"/>
+                <w:szCs w:val="24"/>
+              </w:rPr>
+              <w:t>Should be equal to 10 characters in length.</w:t>
             </w:r>
           </w:p>
           <w:p>
@@ -2224,8 +2225,6 @@
                 <w:szCs w:val="24"/>
               </w:rPr>
             </w:pPr>
-            <w:bookmarkStart w:id="7" w:name="_GoBack"/>
-            <w:bookmarkEnd w:id="7"/>
           </w:p>
           <w:p>
             <w:pPr>

</xml_diff>

<commit_message>
continued with the layout of lab 2 part 3 RW
</commit_message>
<xml_diff>
--- a/RichWeb/Lab/Week4/2 - Asynchronous Programming.docx
+++ b/RichWeb/Lab/Week4/2 - Asynchronous Programming.docx
@@ -395,7 +395,23 @@
           <w:sz w:val="24"/>
           <w:szCs w:val="24"/>
         </w:rPr>
-        <w:t xml:space="preserve">The deadline for submission is Sunday Oct 19, 2019 @23:59 </w:t>
+        <w:t xml:space="preserve">The deadline for submission is Sunday Oct </w:t>
+      </w:r>
+      <w:r>
+        <w:rPr>
+          <w:rFonts w:ascii="Calibri" w:eastAsia="Calibri" w:hAnsi="Calibri" w:cs="Calibri"/>
+          <w:sz w:val="24"/>
+          <w:szCs w:val="24"/>
+        </w:rPr>
+        <w:t>26</w:t>
+      </w:r>
+      <w:r>
+        <w:rPr>
+          <w:rFonts w:ascii="Calibri" w:eastAsia="Calibri" w:hAnsi="Calibri" w:cs="Calibri"/>
+          <w:sz w:val="24"/>
+          <w:szCs w:val="24"/>
+        </w:rPr>
+        <w:t xml:space="preserve">, 2019 @23:59 </w:t>
       </w:r>
       <w:r>
         <w:t>through Brightspace.</w:t>
@@ -1925,25 +1941,25 @@
                 <w:sz w:val="24"/>
                 <w:szCs w:val="24"/>
               </w:rPr>
-              <w:t xml:space="preserve"> this FP style with </w:t>
-            </w:r>
-            <w:bookmarkStart w:id="7" w:name="_GoBack"/>
-            <w:bookmarkEnd w:id="7"/>
-            <w:r>
-              <w:rPr>
-                <w:rFonts w:ascii="Calibri" w:eastAsia="Calibri" w:hAnsi="Calibri" w:cs="Calibri"/>
-                <w:sz w:val="24"/>
-                <w:szCs w:val="24"/>
-              </w:rPr>
-              <w:t>f</w:t>
-            </w:r>
-            <w:r>
-              <w:rPr>
-                <w:rFonts w:ascii="Calibri" w:eastAsia="Calibri" w:hAnsi="Calibri" w:cs="Calibri"/>
-                <w:sz w:val="24"/>
-                <w:szCs w:val="24"/>
-              </w:rPr>
-              <w:t xml:space="preserve">unctions such as map, reduce, filter, </w:t>
+              <w:t xml:space="preserve"> this FP style </w:t>
+            </w:r>
+            <w:proofErr w:type="gramStart"/>
+            <w:r>
+              <w:rPr>
+                <w:rFonts w:ascii="Calibri" w:eastAsia="Calibri" w:hAnsi="Calibri" w:cs="Calibri"/>
+                <w:sz w:val="24"/>
+                <w:szCs w:val="24"/>
+              </w:rPr>
+              <w:t>with  functions</w:t>
+            </w:r>
+            <w:proofErr w:type="gramEnd"/>
+            <w:r>
+              <w:rPr>
+                <w:rFonts w:ascii="Calibri" w:eastAsia="Calibri" w:hAnsi="Calibri" w:cs="Calibri"/>
+                <w:sz w:val="24"/>
+                <w:szCs w:val="24"/>
+              </w:rPr>
+              <w:t xml:space="preserve"> such as map, reduce, filter, </w:t>
             </w:r>
             <w:proofErr w:type="spellStart"/>
             <w:r>
@@ -2518,26 +2534,11 @@
                 <w:rFonts w:ascii="Calibri" w:eastAsia="Calibri" w:hAnsi="Calibri" w:cs="Calibri"/>
               </w:rPr>
             </w:pPr>
-          </w:p>
-          <w:p>
-            <w:pPr>
-              <w:widowControl w:val="0"/>
-              <w:pBdr>
-                <w:top w:val="nil"/>
-                <w:left w:val="nil"/>
-                <w:bottom w:val="nil"/>
-                <w:right w:val="nil"/>
-                <w:between w:val="nil"/>
-              </w:pBdr>
-              <w:spacing w:line="240" w:lineRule="auto"/>
-              <w:rPr>
-                <w:rFonts w:ascii="Calibri" w:eastAsia="Calibri" w:hAnsi="Calibri" w:cs="Calibri"/>
-              </w:rPr>
-            </w:pPr>
-            <w:r>
-              <w:rPr>
-                <w:rFonts w:ascii="Calibri" w:eastAsia="Calibri" w:hAnsi="Calibri" w:cs="Calibri"/>
-              </w:rPr>
+            <w:r>
+              <w:rPr>
+                <w:rFonts w:ascii="Calibri" w:eastAsia="Calibri" w:hAnsi="Calibri" w:cs="Calibri"/>
+              </w:rPr>
+              <w:lastRenderedPageBreak/>
               <w:t>3</w:t>
             </w:r>
           </w:p>
@@ -2989,14 +2990,8 @@
       </w:tr>
     </w:tbl>
     <w:p>
-      <w:pPr>
-        <w:rPr>
-          <w:sz w:val="24"/>
-          <w:szCs w:val="24"/>
-        </w:rPr>
-      </w:pPr>
-      <w:bookmarkStart w:id="8" w:name="_1dfa5mwzr17g" w:colFirst="0" w:colLast="0"/>
-      <w:bookmarkEnd w:id="8"/>
+      <w:bookmarkStart w:id="7" w:name="_1dfa5mwzr17g" w:colFirst="0" w:colLast="0"/>
+      <w:bookmarkEnd w:id="7"/>
       <w:r>
         <w:rPr>
           <w:b/>
@@ -3029,6 +3024,8 @@
         </w:rPr>
         <w:t xml:space="preserve"> a solution, even in part, from a colleague or from the Internet.</w:t>
       </w:r>
+      <w:bookmarkStart w:id="8" w:name="_GoBack"/>
+      <w:bookmarkEnd w:id="8"/>
     </w:p>
     <w:p>
       <w:pPr>
@@ -4878,7 +4875,7 @@
     <w:uiPriority w:val="99"/>
     <w:semiHidden/>
     <w:unhideWhenUsed/>
-    <w:rsid w:val="006F2817"/>
+    <w:rsid w:val="005D60BC"/>
     <w:pPr>
       <w:spacing w:line="240" w:lineRule="auto"/>
     </w:pPr>
@@ -4894,7 +4891,7 @@
     <w:link w:val="BalloonText"/>
     <w:uiPriority w:val="99"/>
     <w:semiHidden/>
-    <w:rsid w:val="006F2817"/>
+    <w:rsid w:val="005D60BC"/>
     <w:rPr>
       <w:rFonts w:ascii="Segoe UI" w:hAnsi="Segoe UI" w:cs="Segoe UI"/>
       <w:sz w:val="18"/>

</xml_diff>